<commit_message>
last commit before submission
</commit_message>
<xml_diff>
--- a/analysis/Analyse.docx
+++ b/analysis/Analyse.docx
@@ -9,19 +9,11 @@
           <w:lang w:val="en-US"/>
         </w:rPr>
       </w:pPr>
-      <w:proofErr w:type="spellStart"/>
-      <w:r>
-        <w:rPr>
-          <w:lang w:val="en-US"/>
-        </w:rPr>
-        <w:t>Analyse</w:t>
-      </w:r>
-      <w:proofErr w:type="spellEnd"/>
-      <w:r>
-        <w:rPr>
-          <w:lang w:val="en-US"/>
-        </w:rPr>
-        <w:t xml:space="preserve"> </w:t>
+      <w:r>
+        <w:rPr>
+          <w:lang w:val="en-US"/>
+        </w:rPr>
+        <w:t xml:space="preserve">Analyse </w:t>
       </w:r>
     </w:p>
     <w:p>
@@ -31,14 +23,12 @@
           <w:lang w:val="en-US"/>
         </w:rPr>
       </w:pPr>
-      <w:proofErr w:type="spellStart"/>
       <w:r>
         <w:rPr>
           <w:lang w:val="en-US"/>
         </w:rPr>
         <w:t>Discription</w:t>
       </w:r>
-      <w:proofErr w:type="spellEnd"/>
     </w:p>
     <w:p>
       <w:pPr>
@@ -58,16 +48,8 @@
         <w:rPr>
           <w:lang w:val="en-US"/>
         </w:rPr>
-        <w:t xml:space="preserve">: </w:t>
-      </w:r>
-      <w:proofErr w:type="spellStart"/>
-      <w:r>
-        <w:rPr>
-          <w:lang w:val="en-US"/>
-        </w:rPr>
-        <w:t>Budgetwise</w:t>
-      </w:r>
-      <w:proofErr w:type="spellEnd"/>
+        <w:t>: Budgetwise</w:t>
+      </w:r>
     </w:p>
     <w:p>
       <w:pPr>
@@ -87,49 +69,7 @@
         <w:rPr>
           <w:lang w:val="en-US"/>
         </w:rPr>
-        <w:t xml:space="preserve">: </w:t>
-      </w:r>
-      <w:proofErr w:type="spellStart"/>
-      <w:r>
-        <w:rPr>
-          <w:lang w:val="en-US"/>
-        </w:rPr>
-        <w:t>BudgetWise</w:t>
-      </w:r>
-      <w:proofErr w:type="spellEnd"/>
-      <w:r>
-        <w:rPr>
-          <w:lang w:val="en-US"/>
-        </w:rPr>
-        <w:t xml:space="preserve"> is your personal finance assistant, designed to make managing your money effortless. With </w:t>
-      </w:r>
-      <w:proofErr w:type="spellStart"/>
-      <w:r>
-        <w:rPr>
-          <w:lang w:val="en-US"/>
-        </w:rPr>
-        <w:t>BudgetWise</w:t>
-      </w:r>
-      <w:proofErr w:type="spellEnd"/>
-      <w:r>
-        <w:rPr>
-          <w:lang w:val="en-US"/>
-        </w:rPr>
-        <w:t xml:space="preserve">, users can easily track their daily spending by adding expenses across various categories like groceries, entertainment, or travel. But that’s not all! Users can also input their income, allowing the app to automatically calculate how much remains in their budget for the month. The app provides real-time insights, letting users know at a glance where their money is going and how much they have left over. With a sleek monthly summary and personalized tips, </w:t>
-      </w:r>
-      <w:proofErr w:type="spellStart"/>
-      <w:r>
-        <w:rPr>
-          <w:lang w:val="en-US"/>
-        </w:rPr>
-        <w:t>BudgetWise</w:t>
-      </w:r>
-      <w:proofErr w:type="spellEnd"/>
-      <w:r>
-        <w:rPr>
-          <w:lang w:val="en-US"/>
-        </w:rPr>
-        <w:t xml:space="preserve"> empowers you to make smarter financial decisions and reach your savings goals faster.</w:t>
+        <w:t>: BudgetWise is your personal finance assistant, designed to make managing your money effortless. With BudgetWise, users can easily track their daily spending by adding expenses across various categories like groceries, entertainment, or travel. But that’s not all! Users can also input their income, allowing the app to automatically calculate how much remains in their budget for the month. The app provides real-time insights, letting users know at a glance where their money is going and how much they have left over. With a sleek monthly summary and personalized tips, BudgetWise empowers you to make smarter financial decisions and reach your savings goals faster.</w:t>
       </w:r>
     </w:p>
     <w:p>
@@ -150,16 +90,8 @@
         <w:rPr>
           <w:lang w:val="en-US"/>
         </w:rPr>
-        <w:t xml:space="preserve">User </w:t>
-      </w:r>
-      <w:proofErr w:type="spellStart"/>
-      <w:r>
-        <w:rPr>
-          <w:lang w:val="en-US"/>
-        </w:rPr>
-        <w:t>storys</w:t>
-      </w:r>
-      <w:proofErr w:type="spellEnd"/>
+        <w:t>User storys</w:t>
+      </w:r>
     </w:p>
     <w:p>
       <w:pPr>
@@ -225,21 +157,12 @@
       </w:r>
     </w:p>
     <w:p>
-      <w:proofErr w:type="spellStart"/>
-      <w:r>
-        <w:rPr>
-          <w:b/>
-          <w:bCs/>
-        </w:rPr>
-        <w:t>Acceptance</w:t>
-      </w:r>
-      <w:proofErr w:type="spellEnd"/>
-      <w:r>
-        <w:rPr>
-          <w:b/>
-          <w:bCs/>
-        </w:rPr>
-        <w:t xml:space="preserve"> Criteria</w:t>
+      <w:r>
+        <w:rPr>
+          <w:b/>
+          <w:bCs/>
+        </w:rPr>
+        <w:t>Acceptance Criteria</w:t>
       </w:r>
       <w:r>
         <w:t>:</w:t>
@@ -298,13 +221,6 @@
     </w:p>
     <w:p>
       <w:pPr>
-        <w:rPr>
-          <w:lang w:val="en-US"/>
-        </w:rPr>
-      </w:pPr>
-    </w:p>
-    <w:p>
-      <w:pPr>
         <w:pStyle w:val="Kop3"/>
         <w:rPr>
           <w:b/>
@@ -312,6 +228,16 @@
           <w:lang w:val="en-US"/>
         </w:rPr>
       </w:pPr>
+    </w:p>
+    <w:p>
+      <w:pPr>
+        <w:pStyle w:val="Kop3"/>
+        <w:rPr>
+          <w:b/>
+          <w:bCs/>
+          <w:lang w:val="en-US"/>
+        </w:rPr>
+      </w:pPr>
       <w:r>
         <w:rPr>
           <w:b/>
@@ -343,142 +269,6 @@
           <w:bCs/>
           <w:lang w:val="en-US"/>
         </w:rPr>
-        <w:t>User Story: Delete User</w:t>
-      </w:r>
-    </w:p>
-    <w:p>
-      <w:pPr>
-        <w:rPr>
-          <w:lang w:val="en-US"/>
-        </w:rPr>
-      </w:pPr>
-      <w:r>
-        <w:rPr>
-          <w:lang w:val="en-US"/>
-        </w:rPr>
-        <w:t>As a user, I’m able to delete my account, so that I can permanently remove my financial data from the app.</w:t>
-      </w:r>
-    </w:p>
-    <w:p>
-      <w:proofErr w:type="spellStart"/>
-      <w:r>
-        <w:rPr>
-          <w:b/>
-          <w:bCs/>
-        </w:rPr>
-        <w:t>Acceptance</w:t>
-      </w:r>
-      <w:proofErr w:type="spellEnd"/>
-      <w:r>
-        <w:rPr>
-          <w:b/>
-          <w:bCs/>
-        </w:rPr>
-        <w:t xml:space="preserve"> Criteria</w:t>
-      </w:r>
-      <w:r>
-        <w:t>:</w:t>
-      </w:r>
-    </w:p>
-    <w:p>
-      <w:pPr>
-        <w:numPr>
-          <w:ilvl w:val="0"/>
-          <w:numId w:val="9"/>
-        </w:numPr>
-        <w:rPr>
-          <w:lang w:val="en-US"/>
-        </w:rPr>
-      </w:pPr>
-      <w:r>
-        <w:rPr>
-          <w:lang w:val="en-US"/>
-        </w:rPr>
-        <w:t>Users can access the "Delete Account" option in their settings.</w:t>
-      </w:r>
-    </w:p>
-    <w:p>
-      <w:pPr>
-        <w:numPr>
-          <w:ilvl w:val="0"/>
-          <w:numId w:val="9"/>
-        </w:numPr>
-        <w:rPr>
-          <w:lang w:val="en-US"/>
-        </w:rPr>
-      </w:pPr>
-      <w:r>
-        <w:rPr>
-          <w:lang w:val="en-US"/>
-        </w:rPr>
-        <w:t>The app asks for confirmation before proceeding with account deletion.</w:t>
-      </w:r>
-    </w:p>
-    <w:p>
-      <w:pPr>
-        <w:numPr>
-          <w:ilvl w:val="0"/>
-          <w:numId w:val="9"/>
-        </w:numPr>
-        <w:rPr>
-          <w:lang w:val="en-US"/>
-        </w:rPr>
-      </w:pPr>
-      <w:r>
-        <w:rPr>
-          <w:lang w:val="en-US"/>
-        </w:rPr>
-        <w:t>Upon account deletion, all user data (income, expenses, history) is permanently removed from the system.</w:t>
-      </w:r>
-    </w:p>
-    <w:p>
-      <w:pPr>
-        <w:rPr>
-          <w:lang w:val="en-US"/>
-        </w:rPr>
-      </w:pPr>
-    </w:p>
-    <w:p>
-      <w:pPr>
-        <w:pStyle w:val="Kop3"/>
-        <w:rPr>
-          <w:b/>
-          <w:bCs/>
-          <w:lang w:val="en-US"/>
-        </w:rPr>
-      </w:pPr>
-      <w:r>
-        <w:rPr>
-          <w:b/>
-          <w:bCs/>
-          <w:lang w:val="en-US"/>
-        </w:rPr>
-        <w:lastRenderedPageBreak/>
-        <w:t xml:space="preserve">Story: </w:t>
-      </w:r>
-      <w:r>
-        <w:rPr>
-          <w:b/>
-          <w:bCs/>
-          <w:lang w:val="en-US"/>
-        </w:rPr>
-        <w:t>3</w:t>
-      </w:r>
-    </w:p>
-    <w:p>
-      <w:pPr>
-        <w:rPr>
-          <w:b/>
-          <w:bCs/>
-          <w:lang w:val="en-US"/>
-        </w:rPr>
-      </w:pPr>
-      <w:r>
-        <w:rPr>
-          <w:b/>
-          <w:bCs/>
-          <w:lang w:val="en-US"/>
-        </w:rPr>
         <w:t xml:space="preserve">User Story: </w:t>
       </w:r>
       <w:r>
@@ -487,250 +277,58 @@
           <w:bCs/>
           <w:lang w:val="en-US"/>
         </w:rPr>
-        <w:t xml:space="preserve">Edit </w:t>
-      </w:r>
-      <w:r>
-        <w:rPr>
-          <w:b/>
-          <w:bCs/>
-          <w:lang w:val="en-US"/>
-        </w:rPr>
-        <w:t>User</w:t>
-      </w:r>
-    </w:p>
-    <w:p>
-      <w:pPr>
-        <w:rPr>
-          <w:lang w:val="en-US"/>
-        </w:rPr>
-      </w:pPr>
-      <w:r>
-        <w:rPr>
-          <w:lang w:val="en-US"/>
-        </w:rPr>
-        <w:t xml:space="preserve">As a user, I’m able to </w:t>
-      </w:r>
-      <w:r>
-        <w:rPr>
-          <w:lang w:val="en-US"/>
-        </w:rPr>
-        <w:t xml:space="preserve">Edit </w:t>
-      </w:r>
-      <w:r>
-        <w:rPr>
-          <w:lang w:val="en-US"/>
-        </w:rPr>
-        <w:t>my account, so that I can</w:t>
-      </w:r>
-      <w:r>
-        <w:rPr>
-          <w:lang w:val="en-US"/>
-        </w:rPr>
-        <w:t xml:space="preserve"> change anything I want</w:t>
-      </w:r>
-      <w:r>
-        <w:rPr>
-          <w:lang w:val="en-US"/>
-        </w:rPr>
-        <w:t>.</w:t>
-      </w:r>
-    </w:p>
-    <w:p>
-      <w:proofErr w:type="spellStart"/>
-      <w:r>
-        <w:rPr>
-          <w:b/>
-          <w:bCs/>
-        </w:rPr>
-        <w:t>Acceptance</w:t>
-      </w:r>
-      <w:proofErr w:type="spellEnd"/>
-      <w:r>
-        <w:rPr>
-          <w:b/>
-          <w:bCs/>
-        </w:rPr>
-        <w:t xml:space="preserve"> Criteria</w:t>
-      </w:r>
-      <w:r>
-        <w:t>:</w:t>
-      </w:r>
-    </w:p>
-    <w:p>
-      <w:pPr>
-        <w:numPr>
-          <w:ilvl w:val="0"/>
-          <w:numId w:val="9"/>
-        </w:numPr>
-        <w:rPr>
-          <w:lang w:val="en-US"/>
-        </w:rPr>
-      </w:pPr>
-      <w:r>
-        <w:rPr>
-          <w:lang w:val="en-US"/>
-        </w:rPr>
-        <w:t>Users can access the "</w:t>
-      </w:r>
-      <w:r>
-        <w:rPr>
-          <w:lang w:val="en-US"/>
-        </w:rPr>
-        <w:t>Edit</w:t>
-      </w:r>
-      <w:r>
-        <w:rPr>
-          <w:lang w:val="en-US"/>
-        </w:rPr>
-        <w:t xml:space="preserve"> Account" option in their settings.</w:t>
-      </w:r>
-    </w:p>
-    <w:p>
-      <w:pPr>
-        <w:numPr>
-          <w:ilvl w:val="0"/>
-          <w:numId w:val="9"/>
-        </w:numPr>
-        <w:rPr>
-          <w:lang w:val="en-US"/>
-        </w:rPr>
-      </w:pPr>
-      <w:r>
-        <w:rPr>
-          <w:lang w:val="en-US"/>
-        </w:rPr>
-        <w:t>The app asks for confirmation before proceeding with account</w:t>
-      </w:r>
-      <w:r>
-        <w:rPr>
-          <w:lang w:val="en-US"/>
-        </w:rPr>
-        <w:t xml:space="preserve"> the changes</w:t>
-      </w:r>
-      <w:r>
-        <w:rPr>
-          <w:lang w:val="en-US"/>
-        </w:rPr>
-        <w:t>.</w:t>
-      </w:r>
-    </w:p>
-    <w:p>
-      <w:pPr>
-        <w:rPr>
-          <w:lang w:val="en-US"/>
-        </w:rPr>
-      </w:pPr>
-    </w:p>
-    <w:p>
-      <w:pPr>
-        <w:pStyle w:val="Kop3"/>
-        <w:rPr>
-          <w:b/>
-          <w:bCs/>
-          <w:lang w:val="en-US"/>
-        </w:rPr>
-      </w:pPr>
-      <w:r>
-        <w:rPr>
-          <w:b/>
-          <w:bCs/>
-          <w:lang w:val="en-US"/>
-        </w:rPr>
-        <w:t xml:space="preserve">Story: </w:t>
-      </w:r>
-      <w:r>
-        <w:rPr>
-          <w:b/>
-          <w:bCs/>
-          <w:lang w:val="en-US"/>
-        </w:rPr>
-        <w:t>4</w:t>
-      </w:r>
-    </w:p>
-    <w:p>
-      <w:pPr>
-        <w:rPr>
-          <w:b/>
-          <w:bCs/>
-          <w:lang w:val="en-US"/>
-        </w:rPr>
-      </w:pPr>
-      <w:r>
-        <w:rPr>
-          <w:b/>
-          <w:bCs/>
-          <w:lang w:val="en-US"/>
-        </w:rPr>
-        <w:t xml:space="preserve">User Story: </w:t>
-      </w:r>
-      <w:r>
-        <w:rPr>
-          <w:b/>
-          <w:bCs/>
-          <w:lang w:val="en-US"/>
-        </w:rPr>
-        <w:t>Add</w:t>
-      </w:r>
-      <w:r>
-        <w:rPr>
-          <w:b/>
-          <w:bCs/>
-          <w:lang w:val="en-US"/>
-        </w:rPr>
-        <w:t xml:space="preserve"> Income</w:t>
-      </w:r>
-    </w:p>
-    <w:p>
-      <w:pPr>
-        <w:rPr>
-          <w:lang w:val="en-US"/>
-        </w:rPr>
-      </w:pPr>
-      <w:r>
-        <w:rPr>
-          <w:lang w:val="en-US"/>
-        </w:rPr>
-        <w:t>As a user, I’m able to input</w:t>
-      </w:r>
-      <w:r>
-        <w:rPr>
-          <w:lang w:val="en-US"/>
-        </w:rPr>
-        <w:t xml:space="preserve"> and </w:t>
-      </w:r>
-      <w:proofErr w:type="spellStart"/>
-      <w:r>
-        <w:rPr>
-          <w:lang w:val="en-US"/>
-        </w:rPr>
-        <w:t>catogorize</w:t>
-      </w:r>
-      <w:proofErr w:type="spellEnd"/>
-      <w:r>
-        <w:rPr>
-          <w:lang w:val="en-US"/>
-        </w:rPr>
-        <w:t xml:space="preserve"> my income, so that I can have an overview of how much I can spend.</w:t>
-      </w:r>
-    </w:p>
-    <w:p>
-      <w:proofErr w:type="spellStart"/>
-      <w:r>
-        <w:rPr>
-          <w:b/>
-          <w:bCs/>
-        </w:rPr>
-        <w:t>Acceptance</w:t>
-      </w:r>
-      <w:proofErr w:type="spellEnd"/>
-      <w:r>
-        <w:rPr>
-          <w:b/>
-          <w:bCs/>
-        </w:rPr>
-        <w:t xml:space="preserve"> Criteria</w:t>
-      </w:r>
-      <w:r>
+        <w:t>user overview</w:t>
+      </w:r>
+    </w:p>
+    <w:p>
+      <w:pPr>
+        <w:rPr>
+          <w:lang w:val="en-US"/>
+        </w:rPr>
+      </w:pPr>
+      <w:r>
+        <w:rPr>
+          <w:lang w:val="en-US"/>
+        </w:rPr>
+        <w:t xml:space="preserve">As </w:t>
+      </w:r>
+      <w:r>
+        <w:rPr>
+          <w:lang w:val="en-US"/>
+        </w:rPr>
+        <w:t>admin</w:t>
+      </w:r>
+      <w:r>
+        <w:rPr>
+          <w:lang w:val="en-US"/>
+        </w:rPr>
+        <w:t xml:space="preserve">, </w:t>
+      </w:r>
+      <w:r>
+        <w:rPr>
+          <w:lang w:val="en-US"/>
+        </w:rPr>
+        <w:t>im able to see an overview of all the users and there expenses and incomes aswell as there names ,e-mails, ids and roles</w:t>
+      </w:r>
+    </w:p>
+    <w:p>
+      <w:pPr>
+        <w:rPr>
+          <w:lang w:val="en-US"/>
+        </w:rPr>
+      </w:pPr>
+      <w:r>
+        <w:rPr>
+          <w:b/>
+          <w:bCs/>
+          <w:lang w:val="en-US"/>
+        </w:rPr>
+        <w:t>Acceptance Criteria</w:t>
+      </w:r>
+      <w:r>
+        <w:rPr>
+          <w:lang w:val="en-US"/>
+        </w:rPr>
         <w:t>:</w:t>
       </w:r>
     </w:p>
@@ -748,7 +346,13 @@
         <w:rPr>
           <w:lang w:val="en-US"/>
         </w:rPr>
-        <w:t>Users can input their income.</w:t>
+        <w:t>Admin can see all users</w:t>
+      </w:r>
+      <w:r>
+        <w:rPr>
+          <w:lang w:val="en-US"/>
+        </w:rPr>
+        <w:t>.</w:t>
       </w:r>
     </w:p>
     <w:p>
@@ -765,7 +369,7 @@
         <w:rPr>
           <w:lang w:val="en-US"/>
         </w:rPr>
-        <w:t>The app saves the income.</w:t>
+        <w:t>The app shows a new page with details when clicking on a user</w:t>
       </w:r>
     </w:p>
     <w:p>
@@ -798,7 +402,7 @@
           <w:bCs/>
           <w:lang w:val="en-US"/>
         </w:rPr>
-        <w:t>5</w:t>
+        <w:t>3</w:t>
       </w:r>
     </w:p>
     <w:p>
@@ -823,7 +427,7 @@
           <w:bCs/>
           <w:lang w:val="en-US"/>
         </w:rPr>
-        <w:t>Delete</w:t>
+        <w:t>Add</w:t>
       </w:r>
       <w:r>
         <w:rPr>
@@ -844,49 +448,29 @@
         <w:rPr>
           <w:lang w:val="en-US"/>
         </w:rPr>
-        <w:t xml:space="preserve">As a user, I’m able to </w:t>
-      </w:r>
-      <w:r>
-        <w:rPr>
-          <w:lang w:val="en-US"/>
-        </w:rPr>
-        <w:t>Delete</w:t>
-      </w:r>
-      <w:r>
-        <w:rPr>
-          <w:lang w:val="en-US"/>
-        </w:rPr>
-        <w:t xml:space="preserve"> my monthly income, so that </w:t>
-      </w:r>
-      <w:r>
-        <w:rPr>
-          <w:lang w:val="en-US"/>
-        </w:rPr>
-        <w:t>I can remove it when it is not relevant anymore</w:t>
-      </w:r>
-      <w:r>
-        <w:rPr>
-          <w:lang w:val="en-US"/>
-        </w:rPr>
-        <w:t>.</w:t>
-      </w:r>
-    </w:p>
-    <w:p>
-      <w:proofErr w:type="spellStart"/>
-      <w:r>
-        <w:rPr>
-          <w:b/>
-          <w:bCs/>
-        </w:rPr>
-        <w:t>Acceptance</w:t>
-      </w:r>
-      <w:proofErr w:type="spellEnd"/>
-      <w:r>
-        <w:rPr>
-          <w:b/>
-          <w:bCs/>
-        </w:rPr>
-        <w:t xml:space="preserve"> Criteria</w:t>
+        <w:lastRenderedPageBreak/>
+        <w:t>As a user, I’m able to input</w:t>
+      </w:r>
+      <w:r>
+        <w:rPr>
+          <w:lang w:val="en-US"/>
+        </w:rPr>
+        <w:t xml:space="preserve"> and catogorize</w:t>
+      </w:r>
+      <w:r>
+        <w:rPr>
+          <w:lang w:val="en-US"/>
+        </w:rPr>
+        <w:t xml:space="preserve"> my income, so that I can have an overview of how much I can spend.</w:t>
+      </w:r>
+    </w:p>
+    <w:p>
+      <w:r>
+        <w:rPr>
+          <w:b/>
+          <w:bCs/>
+        </w:rPr>
+        <w:t>Acceptance Criteria</w:t>
       </w:r>
       <w:r>
         <w:t>:</w:t>
@@ -906,19 +490,7 @@
         <w:rPr>
           <w:lang w:val="en-US"/>
         </w:rPr>
-        <w:t xml:space="preserve">Users can </w:t>
-      </w:r>
-      <w:r>
-        <w:rPr>
-          <w:lang w:val="en-US"/>
-        </w:rPr>
-        <w:t>Delete</w:t>
-      </w:r>
-      <w:r>
-        <w:rPr>
-          <w:lang w:val="en-US"/>
-        </w:rPr>
-        <w:t xml:space="preserve"> their monthly or one-time income.</w:t>
+        <w:t>Users can input their income.</w:t>
       </w:r>
     </w:p>
     <w:p>
@@ -935,27 +507,8 @@
         <w:rPr>
           <w:lang w:val="en-US"/>
         </w:rPr>
-        <w:t xml:space="preserve">The app </w:t>
-      </w:r>
-      <w:r>
-        <w:rPr>
-          <w:lang w:val="en-US"/>
-        </w:rPr>
-        <w:t>Deletes</w:t>
-      </w:r>
-      <w:r>
-        <w:rPr>
-          <w:lang w:val="en-US"/>
-        </w:rPr>
-        <w:t xml:space="preserve"> the income.</w:t>
-      </w:r>
-    </w:p>
-    <w:p>
-      <w:pPr>
-        <w:rPr>
-          <w:lang w:val="en-US"/>
-        </w:rPr>
-      </w:pPr>
+        <w:t>The app saves the income.</w:t>
+      </w:r>
     </w:p>
     <w:p>
       <w:pPr>
@@ -966,6 +519,33 @@
           <w:lang w:val="en-US"/>
         </w:rPr>
       </w:pPr>
+    </w:p>
+    <w:p>
+      <w:pPr>
+        <w:pStyle w:val="Kop3"/>
+        <w:rPr>
+          <w:b/>
+          <w:bCs/>
+          <w:lang w:val="en-US"/>
+        </w:rPr>
+      </w:pPr>
+    </w:p>
+    <w:p>
+      <w:pPr>
+        <w:rPr>
+          <w:lang w:val="en-US"/>
+        </w:rPr>
+      </w:pPr>
+    </w:p>
+    <w:p>
+      <w:pPr>
+        <w:pStyle w:val="Kop3"/>
+        <w:rPr>
+          <w:b/>
+          <w:bCs/>
+          <w:lang w:val="en-US"/>
+        </w:rPr>
+      </w:pPr>
       <w:r>
         <w:rPr>
           <w:b/>
@@ -980,7 +560,7 @@
           <w:bCs/>
           <w:lang w:val="en-US"/>
         </w:rPr>
-        <w:t>6</w:t>
+        <w:t>4</w:t>
       </w:r>
     </w:p>
     <w:p>
@@ -1044,25 +624,7 @@
         <w:rPr>
           <w:lang w:val="en-US"/>
         </w:rPr>
-        <w:t xml:space="preserve">I can </w:t>
-      </w:r>
-      <w:r>
-        <w:rPr>
-          <w:lang w:val="en-US"/>
-        </w:rPr>
-        <w:t>change</w:t>
-      </w:r>
-      <w:r>
-        <w:rPr>
-          <w:lang w:val="en-US"/>
-        </w:rPr>
-        <w:t xml:space="preserve"> it when</w:t>
-      </w:r>
-      <w:r>
-        <w:rPr>
-          <w:lang w:val="en-US"/>
-        </w:rPr>
-        <w:t xml:space="preserve"> it increases or decreases</w:t>
+        <w:t>I can change it when it increases or decreases</w:t>
       </w:r>
       <w:r>
         <w:rPr>
@@ -1072,21 +634,12 @@
       </w:r>
     </w:p>
     <w:p>
-      <w:proofErr w:type="spellStart"/>
-      <w:r>
-        <w:rPr>
-          <w:b/>
-          <w:bCs/>
-        </w:rPr>
-        <w:t>Acceptance</w:t>
-      </w:r>
-      <w:proofErr w:type="spellEnd"/>
-      <w:r>
-        <w:rPr>
-          <w:b/>
-          <w:bCs/>
-        </w:rPr>
-        <w:t xml:space="preserve"> Criteria</w:t>
+      <w:r>
+        <w:rPr>
+          <w:b/>
+          <w:bCs/>
+        </w:rPr>
+        <w:t>Acceptance Criteria</w:t>
       </w:r>
       <w:r>
         <w:t>:</w:t>
@@ -1187,7 +740,7 @@
           <w:bCs/>
           <w:lang w:val="en-US"/>
         </w:rPr>
-        <w:t>7</w:t>
+        <w:t>5</w:t>
       </w:r>
     </w:p>
     <w:p>
@@ -1233,21 +786,12 @@
       </w:r>
     </w:p>
     <w:p>
-      <w:proofErr w:type="spellStart"/>
-      <w:r>
-        <w:rPr>
-          <w:b/>
-          <w:bCs/>
-        </w:rPr>
-        <w:t>Acceptance</w:t>
-      </w:r>
-      <w:proofErr w:type="spellEnd"/>
-      <w:r>
-        <w:rPr>
-          <w:b/>
-          <w:bCs/>
-        </w:rPr>
-        <w:t xml:space="preserve"> Criteria</w:t>
+      <w:r>
+        <w:rPr>
+          <w:b/>
+          <w:bCs/>
+        </w:rPr>
+        <w:t>Acceptance Criteria</w:t>
       </w:r>
       <w:r>
         <w:t>:</w:t>
@@ -1284,21 +828,7 @@
         <w:rPr>
           <w:lang w:val="en-US"/>
         </w:rPr>
-        <w:t xml:space="preserve">Users can input </w:t>
-      </w:r>
-      <w:proofErr w:type="spellStart"/>
-      <w:r>
-        <w:rPr>
-          <w:lang w:val="en-US"/>
-        </w:rPr>
-        <w:t>categorie</w:t>
-      </w:r>
-      <w:proofErr w:type="spellEnd"/>
-      <w:r>
-        <w:rPr>
-          <w:lang w:val="en-US"/>
-        </w:rPr>
-        <w:t xml:space="preserve"> per expense</w:t>
+        <w:t>Users can input categorie per expense</w:t>
       </w:r>
     </w:p>
     <w:p>
@@ -1337,41 +867,7 @@
         <w:rPr>
           <w:lang w:val="en-US"/>
         </w:rPr>
-        <w:t>//</w:t>
-      </w:r>
-      <w:proofErr w:type="spellStart"/>
-      <w:r>
-        <w:rPr>
-          <w:lang w:val="en-US"/>
-        </w:rPr>
-        <w:t>apparte</w:t>
-      </w:r>
-      <w:proofErr w:type="spellEnd"/>
-      <w:r>
-        <w:rPr>
-          <w:lang w:val="en-US"/>
-        </w:rPr>
-        <w:t xml:space="preserve"> </w:t>
-      </w:r>
-      <w:proofErr w:type="spellStart"/>
-      <w:r>
-        <w:rPr>
-          <w:lang w:val="en-US"/>
-        </w:rPr>
-        <w:t>stpry</w:t>
-      </w:r>
-      <w:proofErr w:type="spellEnd"/>
-      <w:r>
-        <w:rPr>
-          <w:lang w:val="en-US"/>
-        </w:rPr>
-        <w:t xml:space="preserve"> </w:t>
-      </w:r>
-      <w:r>
-        <w:rPr>
-          <w:lang w:val="en-US"/>
-        </w:rPr>
-        <w:t>Each category total expenses gets updated as soon as the expense is added.</w:t>
+        <w:t>//apparte stpry Each category total expenses gets updated as soon as the expense is added.</w:t>
       </w:r>
     </w:p>
     <w:p>
@@ -1433,7 +929,7 @@
           <w:bCs/>
           <w:lang w:val="en-US"/>
         </w:rPr>
-        <w:t>8</w:t>
+        <w:t>6</w:t>
       </w:r>
     </w:p>
     <w:p>
@@ -1467,21 +963,12 @@
       </w:r>
     </w:p>
     <w:p>
-      <w:proofErr w:type="spellStart"/>
-      <w:r>
-        <w:rPr>
-          <w:b/>
-          <w:bCs/>
-        </w:rPr>
-        <w:t>Acceptance</w:t>
-      </w:r>
-      <w:proofErr w:type="spellEnd"/>
-      <w:r>
-        <w:rPr>
-          <w:b/>
-          <w:bCs/>
-        </w:rPr>
-        <w:t xml:space="preserve"> Criteria</w:t>
+      <w:r>
+        <w:rPr>
+          <w:b/>
+          <w:bCs/>
+        </w:rPr>
+        <w:t>Acceptance Criteria</w:t>
       </w:r>
       <w:r>
         <w:t>:</w:t>
@@ -1571,7 +1058,7 @@
           <w:bCs/>
           <w:lang w:val="en-US"/>
         </w:rPr>
-        <w:t>9</w:t>
+        <w:t>7</w:t>
       </w:r>
     </w:p>
     <w:p>
@@ -1621,21 +1108,12 @@
       </w:r>
     </w:p>
     <w:p>
-      <w:proofErr w:type="spellStart"/>
-      <w:r>
-        <w:rPr>
-          <w:b/>
-          <w:bCs/>
-        </w:rPr>
-        <w:t>Acceptance</w:t>
-      </w:r>
-      <w:proofErr w:type="spellEnd"/>
-      <w:r>
-        <w:rPr>
-          <w:b/>
-          <w:bCs/>
-        </w:rPr>
-        <w:t xml:space="preserve"> Criteria</w:t>
+      <w:r>
+        <w:rPr>
+          <w:b/>
+          <w:bCs/>
+        </w:rPr>
+        <w:t>Acceptance Criteria</w:t>
       </w:r>
       <w:r>
         <w:t>:</w:t>
@@ -1691,43 +1169,6 @@
           <w:lang w:val="en-US"/>
         </w:rPr>
       </w:pPr>
-    </w:p>
-    <w:p>
-      <w:pPr>
-        <w:rPr>
-          <w:lang w:val="en-US"/>
-        </w:rPr>
-      </w:pPr>
-    </w:p>
-    <w:p>
-      <w:pPr>
-        <w:pStyle w:val="Kop3"/>
-        <w:rPr>
-          <w:b/>
-          <w:bCs/>
-          <w:lang w:val="en-US"/>
-        </w:rPr>
-      </w:pPr>
-    </w:p>
-    <w:p>
-      <w:pPr>
-        <w:pStyle w:val="Kop3"/>
-        <w:rPr>
-          <w:b/>
-          <w:bCs/>
-          <w:lang w:val="en-US"/>
-        </w:rPr>
-      </w:pPr>
-    </w:p>
-    <w:p>
-      <w:pPr>
-        <w:pStyle w:val="Kop3"/>
-        <w:rPr>
-          <w:b/>
-          <w:bCs/>
-          <w:lang w:val="en-US"/>
-        </w:rPr>
-      </w:pPr>
       <w:r>
         <w:rPr>
           <w:b/>
@@ -1742,55 +1183,62 @@
           <w:bCs/>
           <w:lang w:val="en-US"/>
         </w:rPr>
-        <w:t>10</w:t>
-      </w:r>
-    </w:p>
-    <w:p>
-      <w:pPr>
-        <w:rPr>
-          <w:b/>
-          <w:bCs/>
-          <w:lang w:val="en-US"/>
-        </w:rPr>
-      </w:pPr>
-      <w:r>
-        <w:rPr>
-          <w:b/>
-          <w:bCs/>
-          <w:lang w:val="en-US"/>
-        </w:rPr>
-        <w:t>User Story: Track Remaining Balance</w:t>
-      </w:r>
-    </w:p>
-    <w:p>
-      <w:pPr>
-        <w:rPr>
-          <w:lang w:val="en-US"/>
-        </w:rPr>
-      </w:pPr>
-      <w:r>
-        <w:rPr>
-          <w:lang w:val="en-US"/>
-        </w:rPr>
-        <w:t>As a user, I’m able to see my remaining balance after accounting for my expenses, so that I can monitor how much money I still have for the month.</w:t>
-      </w:r>
-    </w:p>
-    <w:p>
-      <w:proofErr w:type="spellStart"/>
-      <w:r>
-        <w:rPr>
-          <w:b/>
-          <w:bCs/>
-        </w:rPr>
-        <w:t>Acceptance</w:t>
-      </w:r>
-      <w:proofErr w:type="spellEnd"/>
-      <w:r>
-        <w:rPr>
-          <w:b/>
-          <w:bCs/>
-        </w:rPr>
-        <w:t xml:space="preserve"> Criteria</w:t>
+        <w:t>8</w:t>
+      </w:r>
+    </w:p>
+    <w:p>
+      <w:pPr>
+        <w:rPr>
+          <w:b/>
+          <w:bCs/>
+          <w:lang w:val="en-US"/>
+        </w:rPr>
+      </w:pPr>
+      <w:r>
+        <w:rPr>
+          <w:b/>
+          <w:bCs/>
+          <w:lang w:val="en-US"/>
+        </w:rPr>
+        <w:t>User Story:</w:t>
+      </w:r>
+      <w:r>
+        <w:rPr>
+          <w:b/>
+          <w:bCs/>
+          <w:lang w:val="en-US"/>
+        </w:rPr>
+        <w:t xml:space="preserve"> </w:t>
+      </w:r>
+      <w:r>
+        <w:rPr>
+          <w:b/>
+          <w:bCs/>
+          <w:lang w:val="en-US"/>
+        </w:rPr>
+        <w:t>nothing displayed when not logged in</w:t>
+      </w:r>
+    </w:p>
+    <w:p>
+      <w:pPr>
+        <w:rPr>
+          <w:lang w:val="en-US"/>
+        </w:rPr>
+      </w:pPr>
+      <w:r>
+        <w:rPr>
+          <w:lang w:val="en-US"/>
+        </w:rPr>
+        <w:t>As a not logged in user, I cant see any of the pages, so that I have to log in to see my information</w:t>
+      </w:r>
+    </w:p>
+    <w:p>
+      <w:r>
+        <w:rPr>
+          <w:b/>
+          <w:bCs/>
+        </w:rPr>
+        <w:t>Acceptance Criteria</w:t>
       </w:r>
       <w:r>
         <w:t>:</w:t>
@@ -1798,9 +1246,10 @@
     </w:p>
     <w:p>
       <w:pPr>
+        <w:pStyle w:val="Lijstalinea"/>
         <w:numPr>
           <w:ilvl w:val="0"/>
-          <w:numId w:val="6"/>
+          <w:numId w:val="11"/>
         </w:numPr>
         <w:rPr>
           <w:lang w:val="en-US"/>
@@ -1810,42 +1259,28 @@
         <w:rPr>
           <w:lang w:val="en-US"/>
         </w:rPr>
-        <w:t>The app automatically calculates the remaining balance by subtracting total expenses from the income.</w:t>
-      </w:r>
-    </w:p>
-    <w:p>
-      <w:pPr>
-        <w:numPr>
-          <w:ilvl w:val="0"/>
-          <w:numId w:val="6"/>
-        </w:numPr>
-        <w:rPr>
-          <w:lang w:val="en-US"/>
-        </w:rPr>
-      </w:pPr>
-      <w:r>
-        <w:rPr>
-          <w:lang w:val="en-US"/>
-        </w:rPr>
-        <w:t>The remaining balance is shown prominently on the dashboard.</w:t>
-      </w:r>
-    </w:p>
-    <w:p>
-      <w:pPr>
-        <w:numPr>
-          <w:ilvl w:val="0"/>
-          <w:numId w:val="6"/>
-        </w:numPr>
-        <w:rPr>
-          <w:lang w:val="en-US"/>
-        </w:rPr>
-      </w:pPr>
-      <w:r>
-        <w:rPr>
-          <w:lang w:val="en-US"/>
-        </w:rPr>
-        <w:t>The balance updates in real-time as new expenses or income are added.</w:t>
-      </w:r>
+        <w:t>Displays a message that y</w:t>
+      </w:r>
+      <w:r>
+        <w:rPr>
+          <w:lang w:val="en-US"/>
+        </w:rPr>
+        <w:t xml:space="preserve">ou need to log in when trying to enter page while not logged in </w:t>
+      </w:r>
+    </w:p>
+    <w:p>
+      <w:pPr>
+        <w:rPr>
+          <w:lang w:val="en-US"/>
+        </w:rPr>
+      </w:pPr>
+    </w:p>
+    <w:p>
+      <w:pPr>
+        <w:rPr>
+          <w:lang w:val="en-US"/>
+        </w:rPr>
+      </w:pPr>
     </w:p>
     <w:p>
       <w:pPr>
@@ -1866,335 +1301,13 @@
           <w:lang w:val="en-US"/>
         </w:rPr>
       </w:pPr>
-      <w:r>
-        <w:rPr>
-          <w:b/>
-          <w:bCs/>
-          <w:lang w:val="en-US"/>
-        </w:rPr>
-        <w:t xml:space="preserve">Story: </w:t>
-      </w:r>
-      <w:r>
-        <w:rPr>
-          <w:b/>
-          <w:bCs/>
-          <w:lang w:val="en-US"/>
-        </w:rPr>
-        <w:t>11</w:t>
-      </w:r>
-    </w:p>
-    <w:p>
-      <w:pPr>
-        <w:rPr>
-          <w:b/>
-          <w:bCs/>
-          <w:lang w:val="en-US"/>
-        </w:rPr>
-      </w:pPr>
-      <w:r>
-        <w:rPr>
-          <w:b/>
-          <w:bCs/>
-          <w:lang w:val="en-US"/>
-        </w:rPr>
-        <w:t>User Story: View Spending by Category</w:t>
-      </w:r>
-    </w:p>
-    <w:p>
-      <w:pPr>
-        <w:rPr>
-          <w:lang w:val="en-US"/>
-        </w:rPr>
-      </w:pPr>
-      <w:r>
-        <w:rPr>
-          <w:lang w:val="en-US"/>
-        </w:rPr>
-        <w:t>As a user, I’m able to view a breakdown of my spending by category, so that I can understand where most of my money is going.</w:t>
-      </w:r>
-    </w:p>
-    <w:p>
-      <w:proofErr w:type="spellStart"/>
-      <w:r>
-        <w:rPr>
-          <w:b/>
-          <w:bCs/>
-        </w:rPr>
-        <w:t>Acceptance</w:t>
-      </w:r>
-      <w:proofErr w:type="spellEnd"/>
-      <w:r>
-        <w:rPr>
-          <w:b/>
-          <w:bCs/>
-        </w:rPr>
-        <w:t xml:space="preserve"> Criteria</w:t>
-      </w:r>
-      <w:r>
-        <w:t>:</w:t>
-      </w:r>
-    </w:p>
-    <w:p>
-      <w:pPr>
-        <w:numPr>
-          <w:ilvl w:val="0"/>
-          <w:numId w:val="7"/>
-        </w:numPr>
-        <w:rPr>
-          <w:lang w:val="en-US"/>
-        </w:rPr>
-      </w:pPr>
-      <w:r>
-        <w:rPr>
-          <w:lang w:val="en-US"/>
-        </w:rPr>
-        <w:t>Users can view a pie chart or bar graph that breaks down spending by category.</w:t>
-      </w:r>
-    </w:p>
-    <w:p>
-      <w:pPr>
-        <w:numPr>
-          <w:ilvl w:val="0"/>
-          <w:numId w:val="7"/>
-        </w:numPr>
-        <w:rPr>
-          <w:lang w:val="en-US"/>
-        </w:rPr>
-      </w:pPr>
-      <w:r>
-        <w:rPr>
-          <w:lang w:val="en-US"/>
-        </w:rPr>
-        <w:t>The app displays the total amount spent in each category.</w:t>
-      </w:r>
-    </w:p>
-    <w:p>
-      <w:pPr>
-        <w:numPr>
-          <w:ilvl w:val="0"/>
-          <w:numId w:val="7"/>
-        </w:numPr>
-        <w:rPr>
-          <w:lang w:val="en-US"/>
-        </w:rPr>
-      </w:pPr>
-      <w:r>
-        <w:rPr>
-          <w:lang w:val="en-US"/>
-        </w:rPr>
-        <w:t>Users can toggle between a monthly view and a custom date range to see specific periods.</w:t>
-      </w:r>
-    </w:p>
-    <w:p>
-      <w:pPr>
-        <w:rPr>
-          <w:lang w:val="en-US"/>
-        </w:rPr>
-      </w:pPr>
-    </w:p>
-    <w:p>
-      <w:pPr>
-        <w:pStyle w:val="Kop3"/>
-        <w:rPr>
-          <w:b/>
-          <w:bCs/>
-          <w:lang w:val="en-US"/>
-        </w:rPr>
-      </w:pPr>
-      <w:r>
-        <w:rPr>
-          <w:b/>
-          <w:bCs/>
-          <w:lang w:val="en-US"/>
-        </w:rPr>
-        <w:t xml:space="preserve">Story: </w:t>
-      </w:r>
-      <w:r>
-        <w:rPr>
-          <w:b/>
-          <w:bCs/>
-          <w:lang w:val="en-US"/>
-        </w:rPr>
-        <w:t>12</w:t>
-      </w:r>
-    </w:p>
-    <w:p>
-      <w:pPr>
-        <w:rPr>
-          <w:b/>
-          <w:bCs/>
-          <w:lang w:val="en-US"/>
-        </w:rPr>
-      </w:pPr>
-      <w:r>
-        <w:rPr>
-          <w:b/>
-          <w:bCs/>
-          <w:lang w:val="en-US"/>
-        </w:rPr>
-        <w:t xml:space="preserve">User Story: View </w:t>
-      </w:r>
-      <w:r>
-        <w:rPr>
-          <w:b/>
-          <w:bCs/>
-          <w:lang w:val="en-US"/>
-        </w:rPr>
-        <w:t>Income</w:t>
-      </w:r>
-      <w:r>
-        <w:rPr>
-          <w:b/>
-          <w:bCs/>
-          <w:lang w:val="en-US"/>
-        </w:rPr>
-        <w:t xml:space="preserve"> by Category</w:t>
-      </w:r>
-    </w:p>
-    <w:p>
-      <w:pPr>
-        <w:rPr>
-          <w:lang w:val="en-US"/>
-        </w:rPr>
-      </w:pPr>
-      <w:r>
-        <w:rPr>
-          <w:lang w:val="en-US"/>
-        </w:rPr>
-        <w:t xml:space="preserve">As a user, I’m able to view a breakdown of my </w:t>
-      </w:r>
-      <w:r>
-        <w:rPr>
-          <w:lang w:val="en-US"/>
-        </w:rPr>
-        <w:t>Income</w:t>
-      </w:r>
-      <w:r>
-        <w:rPr>
-          <w:lang w:val="en-US"/>
-        </w:rPr>
-        <w:t xml:space="preserve"> by category, so that I can understand where most of my money is </w:t>
-      </w:r>
-      <w:r>
-        <w:rPr>
-          <w:lang w:val="en-US"/>
-        </w:rPr>
-        <w:t>coming from</w:t>
-      </w:r>
-      <w:r>
-        <w:rPr>
-          <w:lang w:val="en-US"/>
-        </w:rPr>
-        <w:t>.</w:t>
-      </w:r>
-    </w:p>
-    <w:p>
-      <w:proofErr w:type="spellStart"/>
-      <w:r>
-        <w:rPr>
-          <w:b/>
-          <w:bCs/>
-        </w:rPr>
-        <w:t>Acceptance</w:t>
-      </w:r>
-      <w:proofErr w:type="spellEnd"/>
-      <w:r>
-        <w:rPr>
-          <w:b/>
-          <w:bCs/>
-        </w:rPr>
-        <w:t xml:space="preserve"> Criteria</w:t>
-      </w:r>
-      <w:r>
-        <w:t>:</w:t>
-      </w:r>
-    </w:p>
-    <w:p>
-      <w:pPr>
-        <w:numPr>
-          <w:ilvl w:val="0"/>
-          <w:numId w:val="7"/>
-        </w:numPr>
-        <w:rPr>
-          <w:lang w:val="en-US"/>
-        </w:rPr>
-      </w:pPr>
-      <w:r>
-        <w:rPr>
-          <w:lang w:val="en-US"/>
-        </w:rPr>
-        <w:t xml:space="preserve">Users can view a pie chart or bar graph that breaks down </w:t>
-      </w:r>
-      <w:r>
-        <w:rPr>
-          <w:lang w:val="en-US"/>
-        </w:rPr>
-        <w:t>income</w:t>
-      </w:r>
-      <w:r>
-        <w:rPr>
-          <w:lang w:val="en-US"/>
-        </w:rPr>
-        <w:t xml:space="preserve"> by category.</w:t>
-      </w:r>
-    </w:p>
-    <w:p>
-      <w:pPr>
-        <w:numPr>
-          <w:ilvl w:val="0"/>
-          <w:numId w:val="7"/>
-        </w:numPr>
-        <w:rPr>
-          <w:lang w:val="en-US"/>
-        </w:rPr>
-      </w:pPr>
-      <w:r>
-        <w:rPr>
-          <w:lang w:val="en-US"/>
-        </w:rPr>
-        <w:t xml:space="preserve">The app displays the total amount </w:t>
-      </w:r>
-      <w:r>
-        <w:rPr>
-          <w:lang w:val="en-US"/>
-        </w:rPr>
-        <w:t>come</w:t>
-      </w:r>
-      <w:r>
-        <w:rPr>
-          <w:lang w:val="en-US"/>
-        </w:rPr>
-        <w:t xml:space="preserve"> in </w:t>
-      </w:r>
-      <w:r>
-        <w:rPr>
-          <w:lang w:val="en-US"/>
-        </w:rPr>
-        <w:t>per</w:t>
-      </w:r>
-      <w:r>
-        <w:rPr>
-          <w:lang w:val="en-US"/>
-        </w:rPr>
-        <w:t xml:space="preserve"> category.</w:t>
-      </w:r>
-    </w:p>
-    <w:p>
-      <w:pPr>
-        <w:numPr>
-          <w:ilvl w:val="0"/>
-          <w:numId w:val="7"/>
-        </w:numPr>
-        <w:rPr>
-          <w:lang w:val="en-US"/>
-        </w:rPr>
-      </w:pPr>
-      <w:r>
-        <w:rPr>
-          <w:lang w:val="en-US"/>
-        </w:rPr>
-        <w:t>Users can toggle between a monthly view and a custom date range to see specific periods.</w:t>
-      </w:r>
+    </w:p>
+    <w:p>
+      <w:pPr>
+        <w:rPr>
+          <w:lang w:val="en-US"/>
+        </w:rPr>
+      </w:pPr>
     </w:p>
     <w:p>
       <w:pPr>
@@ -2218,6 +1331,7 @@
       </w:pPr>
       <w:r>
         <w:rPr>
+          <w:noProof/>
           <w:lang w:val="en-US"/>
         </w:rPr>
         <w:drawing>
@@ -2617,6 +1731,118 @@
     </w:lvl>
   </w:abstractNum>
   <w:abstractNum w:abstractNumId="2" w15:restartNumberingAfterBreak="0">
+    <w:nsid w:val="31B53775"/>
+    <w:multiLevelType w:val="hybridMultilevel"/>
+    <w:tmpl w:val="FF2CC75C"/>
+    <w:lvl w:ilvl="0" w:tplc="181C2F6E">
+      <w:numFmt w:val="bullet"/>
+      <w:lvlText w:val="-"/>
+      <w:lvlJc w:val="left"/>
+      <w:pPr>
+        <w:ind w:left="1068" w:hanging="360"/>
+      </w:pPr>
+      <w:rPr>
+        <w:rFonts w:ascii="Calibri" w:eastAsiaTheme="minorHAnsi" w:hAnsi="Calibri" w:cs="Calibri" w:hint="default"/>
+      </w:rPr>
+    </w:lvl>
+    <w:lvl w:ilvl="1" w:tplc="08130003" w:tentative="1">
+      <w:start w:val="1"/>
+      <w:numFmt w:val="bullet"/>
+      <w:lvlText w:val="o"/>
+      <w:lvlJc w:val="left"/>
+      <w:pPr>
+        <w:ind w:left="1788" w:hanging="360"/>
+      </w:pPr>
+      <w:rPr>
+        <w:rFonts w:ascii="Courier New" w:hAnsi="Courier New" w:cs="Courier New" w:hint="default"/>
+      </w:rPr>
+    </w:lvl>
+    <w:lvl w:ilvl="2" w:tplc="08130005" w:tentative="1">
+      <w:start w:val="1"/>
+      <w:numFmt w:val="bullet"/>
+      <w:lvlText w:val=""/>
+      <w:lvlJc w:val="left"/>
+      <w:pPr>
+        <w:ind w:left="2508" w:hanging="360"/>
+      </w:pPr>
+      <w:rPr>
+        <w:rFonts w:ascii="Wingdings" w:hAnsi="Wingdings" w:hint="default"/>
+      </w:rPr>
+    </w:lvl>
+    <w:lvl w:ilvl="3" w:tplc="08130001" w:tentative="1">
+      <w:start w:val="1"/>
+      <w:numFmt w:val="bullet"/>
+      <w:lvlText w:val=""/>
+      <w:lvlJc w:val="left"/>
+      <w:pPr>
+        <w:ind w:left="3228" w:hanging="360"/>
+      </w:pPr>
+      <w:rPr>
+        <w:rFonts w:ascii="Symbol" w:hAnsi="Symbol" w:hint="default"/>
+      </w:rPr>
+    </w:lvl>
+    <w:lvl w:ilvl="4" w:tplc="08130003" w:tentative="1">
+      <w:start w:val="1"/>
+      <w:numFmt w:val="bullet"/>
+      <w:lvlText w:val="o"/>
+      <w:lvlJc w:val="left"/>
+      <w:pPr>
+        <w:ind w:left="3948" w:hanging="360"/>
+      </w:pPr>
+      <w:rPr>
+        <w:rFonts w:ascii="Courier New" w:hAnsi="Courier New" w:cs="Courier New" w:hint="default"/>
+      </w:rPr>
+    </w:lvl>
+    <w:lvl w:ilvl="5" w:tplc="08130005" w:tentative="1">
+      <w:start w:val="1"/>
+      <w:numFmt w:val="bullet"/>
+      <w:lvlText w:val=""/>
+      <w:lvlJc w:val="left"/>
+      <w:pPr>
+        <w:ind w:left="4668" w:hanging="360"/>
+      </w:pPr>
+      <w:rPr>
+        <w:rFonts w:ascii="Wingdings" w:hAnsi="Wingdings" w:hint="default"/>
+      </w:rPr>
+    </w:lvl>
+    <w:lvl w:ilvl="6" w:tplc="08130001" w:tentative="1">
+      <w:start w:val="1"/>
+      <w:numFmt w:val="bullet"/>
+      <w:lvlText w:val=""/>
+      <w:lvlJc w:val="left"/>
+      <w:pPr>
+        <w:ind w:left="5388" w:hanging="360"/>
+      </w:pPr>
+      <w:rPr>
+        <w:rFonts w:ascii="Symbol" w:hAnsi="Symbol" w:hint="default"/>
+      </w:rPr>
+    </w:lvl>
+    <w:lvl w:ilvl="7" w:tplc="08130003" w:tentative="1">
+      <w:start w:val="1"/>
+      <w:numFmt w:val="bullet"/>
+      <w:lvlText w:val="o"/>
+      <w:lvlJc w:val="left"/>
+      <w:pPr>
+        <w:ind w:left="6108" w:hanging="360"/>
+      </w:pPr>
+      <w:rPr>
+        <w:rFonts w:ascii="Courier New" w:hAnsi="Courier New" w:cs="Courier New" w:hint="default"/>
+      </w:rPr>
+    </w:lvl>
+    <w:lvl w:ilvl="8" w:tplc="08130005" w:tentative="1">
+      <w:start w:val="1"/>
+      <w:numFmt w:val="bullet"/>
+      <w:lvlText w:val=""/>
+      <w:lvlJc w:val="left"/>
+      <w:pPr>
+        <w:ind w:left="6828" w:hanging="360"/>
+      </w:pPr>
+      <w:rPr>
+        <w:rFonts w:ascii="Wingdings" w:hAnsi="Wingdings" w:hint="default"/>
+      </w:rPr>
+    </w:lvl>
+  </w:abstractNum>
+  <w:abstractNum w:abstractNumId="3" w15:restartNumberingAfterBreak="0">
     <w:nsid w:val="39356E3C"/>
     <w:multiLevelType w:val="multilevel"/>
     <w:tmpl w:val="910A9BE2"/>
@@ -2765,7 +1991,7 @@
       </w:rPr>
     </w:lvl>
   </w:abstractNum>
-  <w:abstractNum w:abstractNumId="3" w15:restartNumberingAfterBreak="0">
+  <w:abstractNum w:abstractNumId="4" w15:restartNumberingAfterBreak="0">
     <w:nsid w:val="4100564B"/>
     <w:multiLevelType w:val="multilevel"/>
     <w:tmpl w:val="7E3C4644"/>
@@ -2914,7 +2140,7 @@
       </w:rPr>
     </w:lvl>
   </w:abstractNum>
-  <w:abstractNum w:abstractNumId="4" w15:restartNumberingAfterBreak="0">
+  <w:abstractNum w:abstractNumId="5" w15:restartNumberingAfterBreak="0">
     <w:nsid w:val="41DD0701"/>
     <w:multiLevelType w:val="multilevel"/>
     <w:tmpl w:val="CBD6868C"/>
@@ -3063,7 +2289,7 @@
       </w:rPr>
     </w:lvl>
   </w:abstractNum>
-  <w:abstractNum w:abstractNumId="5" w15:restartNumberingAfterBreak="0">
+  <w:abstractNum w:abstractNumId="6" w15:restartNumberingAfterBreak="0">
     <w:nsid w:val="4A5310D5"/>
     <w:multiLevelType w:val="multilevel"/>
     <w:tmpl w:val="C7C68966"/>
@@ -3212,7 +2438,7 @@
       </w:rPr>
     </w:lvl>
   </w:abstractNum>
-  <w:abstractNum w:abstractNumId="6" w15:restartNumberingAfterBreak="0">
+  <w:abstractNum w:abstractNumId="7" w15:restartNumberingAfterBreak="0">
     <w:nsid w:val="4F2B7758"/>
     <w:multiLevelType w:val="multilevel"/>
     <w:tmpl w:val="8430AA26"/>
@@ -3361,7 +2587,7 @@
       </w:rPr>
     </w:lvl>
   </w:abstractNum>
-  <w:abstractNum w:abstractNumId="7" w15:restartNumberingAfterBreak="0">
+  <w:abstractNum w:abstractNumId="8" w15:restartNumberingAfterBreak="0">
     <w:nsid w:val="50591E0C"/>
     <w:multiLevelType w:val="multilevel"/>
     <w:tmpl w:val="E714A060"/>
@@ -3510,7 +2736,120 @@
       </w:rPr>
     </w:lvl>
   </w:abstractNum>
-  <w:abstractNum w:abstractNumId="8" w15:restartNumberingAfterBreak="0">
+  <w:abstractNum w:abstractNumId="9" w15:restartNumberingAfterBreak="0">
+    <w:nsid w:val="52887A02"/>
+    <w:multiLevelType w:val="hybridMultilevel"/>
+    <w:tmpl w:val="C72C7AA2"/>
+    <w:lvl w:ilvl="0" w:tplc="08130001">
+      <w:start w:val="1"/>
+      <w:numFmt w:val="bullet"/>
+      <w:lvlText w:val=""/>
+      <w:lvlJc w:val="left"/>
+      <w:pPr>
+        <w:ind w:left="720" w:hanging="360"/>
+      </w:pPr>
+      <w:rPr>
+        <w:rFonts w:ascii="Symbol" w:hAnsi="Symbol" w:hint="default"/>
+      </w:rPr>
+    </w:lvl>
+    <w:lvl w:ilvl="1" w:tplc="08130003" w:tentative="1">
+      <w:start w:val="1"/>
+      <w:numFmt w:val="bullet"/>
+      <w:lvlText w:val="o"/>
+      <w:lvlJc w:val="left"/>
+      <w:pPr>
+        <w:ind w:left="1440" w:hanging="360"/>
+      </w:pPr>
+      <w:rPr>
+        <w:rFonts w:ascii="Courier New" w:hAnsi="Courier New" w:cs="Courier New" w:hint="default"/>
+      </w:rPr>
+    </w:lvl>
+    <w:lvl w:ilvl="2" w:tplc="08130005" w:tentative="1">
+      <w:start w:val="1"/>
+      <w:numFmt w:val="bullet"/>
+      <w:lvlText w:val=""/>
+      <w:lvlJc w:val="left"/>
+      <w:pPr>
+        <w:ind w:left="2160" w:hanging="360"/>
+      </w:pPr>
+      <w:rPr>
+        <w:rFonts w:ascii="Wingdings" w:hAnsi="Wingdings" w:hint="default"/>
+      </w:rPr>
+    </w:lvl>
+    <w:lvl w:ilvl="3" w:tplc="08130001" w:tentative="1">
+      <w:start w:val="1"/>
+      <w:numFmt w:val="bullet"/>
+      <w:lvlText w:val=""/>
+      <w:lvlJc w:val="left"/>
+      <w:pPr>
+        <w:ind w:left="2880" w:hanging="360"/>
+      </w:pPr>
+      <w:rPr>
+        <w:rFonts w:ascii="Symbol" w:hAnsi="Symbol" w:hint="default"/>
+      </w:rPr>
+    </w:lvl>
+    <w:lvl w:ilvl="4" w:tplc="08130003" w:tentative="1">
+      <w:start w:val="1"/>
+      <w:numFmt w:val="bullet"/>
+      <w:lvlText w:val="o"/>
+      <w:lvlJc w:val="left"/>
+      <w:pPr>
+        <w:ind w:left="3600" w:hanging="360"/>
+      </w:pPr>
+      <w:rPr>
+        <w:rFonts w:ascii="Courier New" w:hAnsi="Courier New" w:cs="Courier New" w:hint="default"/>
+      </w:rPr>
+    </w:lvl>
+    <w:lvl w:ilvl="5" w:tplc="08130005" w:tentative="1">
+      <w:start w:val="1"/>
+      <w:numFmt w:val="bullet"/>
+      <w:lvlText w:val=""/>
+      <w:lvlJc w:val="left"/>
+      <w:pPr>
+        <w:ind w:left="4320" w:hanging="360"/>
+      </w:pPr>
+      <w:rPr>
+        <w:rFonts w:ascii="Wingdings" w:hAnsi="Wingdings" w:hint="default"/>
+      </w:rPr>
+    </w:lvl>
+    <w:lvl w:ilvl="6" w:tplc="08130001" w:tentative="1">
+      <w:start w:val="1"/>
+      <w:numFmt w:val="bullet"/>
+      <w:lvlText w:val=""/>
+      <w:lvlJc w:val="left"/>
+      <w:pPr>
+        <w:ind w:left="5040" w:hanging="360"/>
+      </w:pPr>
+      <w:rPr>
+        <w:rFonts w:ascii="Symbol" w:hAnsi="Symbol" w:hint="default"/>
+      </w:rPr>
+    </w:lvl>
+    <w:lvl w:ilvl="7" w:tplc="08130003" w:tentative="1">
+      <w:start w:val="1"/>
+      <w:numFmt w:val="bullet"/>
+      <w:lvlText w:val="o"/>
+      <w:lvlJc w:val="left"/>
+      <w:pPr>
+        <w:ind w:left="5760" w:hanging="360"/>
+      </w:pPr>
+      <w:rPr>
+        <w:rFonts w:ascii="Courier New" w:hAnsi="Courier New" w:cs="Courier New" w:hint="default"/>
+      </w:rPr>
+    </w:lvl>
+    <w:lvl w:ilvl="8" w:tplc="08130005" w:tentative="1">
+      <w:start w:val="1"/>
+      <w:numFmt w:val="bullet"/>
+      <w:lvlText w:val=""/>
+      <w:lvlJc w:val="left"/>
+      <w:pPr>
+        <w:ind w:left="6480" w:hanging="360"/>
+      </w:pPr>
+      <w:rPr>
+        <w:rFonts w:ascii="Wingdings" w:hAnsi="Wingdings" w:hint="default"/>
+      </w:rPr>
+    </w:lvl>
+  </w:abstractNum>
+  <w:abstractNum w:abstractNumId="10" w15:restartNumberingAfterBreak="0">
     <w:nsid w:val="74802605"/>
     <w:multiLevelType w:val="multilevel"/>
     <w:tmpl w:val="AC86FD12"/>
@@ -3660,31 +2999,37 @@
     </w:lvl>
   </w:abstractNum>
   <w:num w:numId="1" w16cid:durableId="505824960">
-    <w:abstractNumId w:val="4"/>
+    <w:abstractNumId w:val="5"/>
   </w:num>
   <w:num w:numId="2" w16cid:durableId="664431289">
     <w:abstractNumId w:val="0"/>
   </w:num>
   <w:num w:numId="3" w16cid:durableId="397167504">
-    <w:abstractNumId w:val="7"/>
+    <w:abstractNumId w:val="8"/>
   </w:num>
   <w:num w:numId="4" w16cid:durableId="928805623">
     <w:abstractNumId w:val="1"/>
   </w:num>
   <w:num w:numId="5" w16cid:durableId="1464539670">
+    <w:abstractNumId w:val="3"/>
+  </w:num>
+  <w:num w:numId="6" w16cid:durableId="438138948">
+    <w:abstractNumId w:val="4"/>
+  </w:num>
+  <w:num w:numId="7" w16cid:durableId="171071508">
+    <w:abstractNumId w:val="7"/>
+  </w:num>
+  <w:num w:numId="8" w16cid:durableId="1283535541">
+    <w:abstractNumId w:val="6"/>
+  </w:num>
+  <w:num w:numId="9" w16cid:durableId="640767329">
+    <w:abstractNumId w:val="10"/>
+  </w:num>
+  <w:num w:numId="10" w16cid:durableId="791050301">
     <w:abstractNumId w:val="2"/>
   </w:num>
-  <w:num w:numId="6" w16cid:durableId="438138948">
-    <w:abstractNumId w:val="3"/>
-  </w:num>
-  <w:num w:numId="7" w16cid:durableId="171071508">
-    <w:abstractNumId w:val="6"/>
-  </w:num>
-  <w:num w:numId="8" w16cid:durableId="1283535541">
-    <w:abstractNumId w:val="5"/>
-  </w:num>
-  <w:num w:numId="9" w16cid:durableId="640767329">
-    <w:abstractNumId w:val="8"/>
+  <w:num w:numId="11" w16cid:durableId="1509252090">
+    <w:abstractNumId w:val="9"/>
   </w:num>
 </w:numbering>
 </file>
@@ -4089,7 +3434,7 @@
   <w:style w:type="paragraph" w:default="1" w:styleId="Standaard">
     <w:name w:val="Normal"/>
     <w:qFormat/>
-    <w:rsid w:val="004E0FB3"/>
+    <w:rsid w:val="00EF46FA"/>
   </w:style>
   <w:style w:type="paragraph" w:styleId="Kop1">
     <w:name w:val="heading 1"/>

</xml_diff>